<commit_message>
modificados los story points de CM-21 y CM-48 a 3 ambas
</commit_message>
<xml_diff>
--- a/Documentacion/Sprint4/UserStories/CM-21.docx
+++ b/Documentacion/Sprint4/UserStories/CM-21.docx
@@ -199,7 +199,7 @@
                 <w:b/>
                 <w:lang w:val="es-ES"/>
               </w:rPr>
-              <w:t>5</w:t>
+              <w:t>3</w:t>
             </w:r>
           </w:p>
         </w:tc>
@@ -394,15 +394,6 @@
   </w:abstractNum>
   <w:num w:numId="1" w16cid:durableId="1255626819">
     <w:abstractNumId w:val="0"/>
-    <w:lvlOverride w:ilvl="0"/>
-    <w:lvlOverride w:ilvl="1"/>
-    <w:lvlOverride w:ilvl="2"/>
-    <w:lvlOverride w:ilvl="3"/>
-    <w:lvlOverride w:ilvl="4"/>
-    <w:lvlOverride w:ilvl="5"/>
-    <w:lvlOverride w:ilvl="6"/>
-    <w:lvlOverride w:ilvl="7"/>
-    <w:lvlOverride w:ilvl="8"/>
   </w:num>
   <w:num w:numId="2" w16cid:durableId="1327249000">
     <w:abstractNumId w:val="0"/>
@@ -1014,6 +1005,7 @@
   <w:style w:type="character" w:default="1" w:styleId="DefaultParagraphFont">
     <w:name w:val="Default Paragraph Font"/>
     <w:uiPriority w:val="1"/>
+    <w:semiHidden/>
     <w:unhideWhenUsed/>
   </w:style>
   <w:style w:type="table" w:default="1" w:styleId="TableNormal">

</xml_diff>

<commit_message>
base de calendario que anda pero no logro que no se vea feo
q
</commit_message>
<xml_diff>
--- a/Documentacion/Sprint4/UserStories/CM-21.docx
+++ b/Documentacion/Sprint4/UserStories/CM-21.docx
@@ -256,19 +256,7 @@
               <w:rPr>
                 <w:lang w:val="es-ES"/>
               </w:rPr>
-              <w:t xml:space="preserve"> “</w:t>
-            </w:r>
-            <w:r>
-              <w:rPr>
-                <w:lang w:val="es-ES"/>
-              </w:rPr>
-              <w:t>f</w:t>
-            </w:r>
-            <w:r>
-              <w:rPr>
-                <w:lang w:val="es-ES"/>
-              </w:rPr>
-              <w:t xml:space="preserve">/” para hacer mención </w:t>
+              <w:t xml:space="preserve"> “f/” para hacer mención </w:t>
             </w:r>
             <w:proofErr w:type="gramStart"/>
             <w:r>
@@ -313,19 +301,7 @@
               <w:rPr>
                 <w:lang w:val="es-ES"/>
               </w:rPr>
-              <w:t xml:space="preserve"> “</w:t>
-            </w:r>
-            <w:r>
-              <w:rPr>
-                <w:lang w:val="es-ES"/>
-              </w:rPr>
-              <w:t>f</w:t>
-            </w:r>
-            <w:r>
-              <w:rPr>
-                <w:lang w:val="es-ES"/>
-              </w:rPr>
-              <w:t xml:space="preserve">/” seguido un </w:t>
+              <w:t xml:space="preserve"> “f/” seguido un </w:t>
             </w:r>
             <w:proofErr w:type="spellStart"/>
             <w:r>
@@ -339,19 +315,7 @@
               <w:rPr>
                 <w:lang w:val="es-ES"/>
               </w:rPr>
-              <w:t xml:space="preserve"> alfanumérico se DEBE mostrar recomendaciones de </w:t>
-            </w:r>
-            <w:r>
-              <w:rPr>
-                <w:lang w:val="es-ES"/>
-              </w:rPr>
-              <w:t>foros</w:t>
-            </w:r>
-            <w:r>
-              <w:rPr>
-                <w:lang w:val="es-ES"/>
-              </w:rPr>
-              <w:t>.</w:t>
+              <w:t xml:space="preserve"> alfanumérico se DEBE mostrar recomendaciones de foros.</w:t>
             </w:r>
           </w:p>
         </w:tc>
@@ -379,7 +343,7 @@
                 <w:b/>
                 <w:lang w:val="es-ES"/>
               </w:rPr>
-              <w:t>3</w:t>
+              <w:t>5</w:t>
             </w:r>
           </w:p>
         </w:tc>
@@ -450,13 +414,7 @@
               <w:rPr>
                 <w:lang w:val="es-ES"/>
               </w:rPr>
-              <w:t xml:space="preserve"> </w:t>
-            </w:r>
-            <w:r>
-              <w:rPr>
-                <w:lang w:val="es-ES"/>
-              </w:rPr>
-              <w:t>al crear un post</w:t>
+              <w:t xml:space="preserve"> al crear un post</w:t>
             </w:r>
             <w:r>
               <w:rPr>
@@ -475,201 +433,105 @@
               <w:rPr>
                 <w:lang w:val="es-ES"/>
               </w:rPr>
-              <w:t xml:space="preserve">Probar mencionar a un usuario al </w:t>
-            </w:r>
-            <w:r>
-              <w:rPr>
-                <w:lang w:val="es-ES"/>
-              </w:rPr>
-              <w:t>editar</w:t>
-            </w:r>
-            <w:r>
-              <w:rPr>
-                <w:lang w:val="es-ES"/>
-              </w:rPr>
-              <w:t xml:space="preserve"> un post haciendo uso del formato correcto de la mención (PASA).</w:t>
-            </w:r>
-          </w:p>
-          <w:p>
-            <w:pPr>
-              <w:rPr>
-                <w:lang w:val="es-ES"/>
-              </w:rPr>
-            </w:pPr>
-            <w:r>
-              <w:rPr>
-                <w:lang w:val="es-ES"/>
-              </w:rPr>
-              <w:t xml:space="preserve">Probar mencionar a un foro al </w:t>
-            </w:r>
-            <w:r>
-              <w:rPr>
-                <w:lang w:val="es-ES"/>
-              </w:rPr>
-              <w:t>editar</w:t>
-            </w:r>
-            <w:r>
-              <w:rPr>
-                <w:lang w:val="es-ES"/>
-              </w:rPr>
-              <w:t xml:space="preserve"> un post haciendo uso del formato correcto de la mención (PASA).</w:t>
-            </w:r>
-          </w:p>
-          <w:p>
-            <w:pPr>
-              <w:rPr>
-                <w:lang w:val="es-ES"/>
-              </w:rPr>
-            </w:pPr>
-            <w:r>
-              <w:rPr>
-                <w:lang w:val="es-ES"/>
-              </w:rPr>
-              <w:t xml:space="preserve">Probar mencionar a un usuario al crear un </w:t>
-            </w:r>
-            <w:r>
-              <w:rPr>
-                <w:lang w:val="es-ES"/>
-              </w:rPr>
-              <w:t>comentario</w:t>
-            </w:r>
-            <w:r>
-              <w:rPr>
-                <w:lang w:val="es-ES"/>
-              </w:rPr>
-              <w:t xml:space="preserve"> haciendo uso del formato correcto de la mención (PASA).</w:t>
-            </w:r>
-          </w:p>
-          <w:p>
-            <w:pPr>
-              <w:rPr>
-                <w:lang w:val="es-ES"/>
-              </w:rPr>
-            </w:pPr>
-            <w:r>
-              <w:rPr>
-                <w:lang w:val="es-ES"/>
-              </w:rPr>
-              <w:t xml:space="preserve">Probar mencionar a un foro al crear un </w:t>
-            </w:r>
-            <w:r>
-              <w:rPr>
-                <w:lang w:val="es-ES"/>
-              </w:rPr>
-              <w:t>comentario</w:t>
-            </w:r>
-            <w:r>
-              <w:rPr>
-                <w:lang w:val="es-ES"/>
-              </w:rPr>
-              <w:t xml:space="preserve"> haciendo uso del formato correcto de la mención (PASA).</w:t>
-            </w:r>
-          </w:p>
-          <w:p>
-            <w:pPr>
-              <w:rPr>
-                <w:lang w:val="es-ES"/>
-              </w:rPr>
-            </w:pPr>
-            <w:r>
-              <w:rPr>
-                <w:lang w:val="es-ES"/>
-              </w:rPr>
-              <w:t xml:space="preserve">Probar mencionar a un usuario al </w:t>
-            </w:r>
-            <w:r>
-              <w:rPr>
-                <w:lang w:val="es-ES"/>
-              </w:rPr>
-              <w:t>editar</w:t>
-            </w:r>
-            <w:r>
-              <w:rPr>
-                <w:lang w:val="es-ES"/>
-              </w:rPr>
-              <w:t xml:space="preserve"> un comentario haciendo uso del formato correcto de la mención (PASA).</w:t>
-            </w:r>
-          </w:p>
-          <w:p>
-            <w:pPr>
-              <w:rPr>
-                <w:lang w:val="es-ES"/>
-              </w:rPr>
-            </w:pPr>
-            <w:r>
-              <w:rPr>
-                <w:lang w:val="es-ES"/>
-              </w:rPr>
-              <w:t xml:space="preserve">Probar mencionar a un foro al </w:t>
-            </w:r>
-            <w:r>
-              <w:rPr>
-                <w:lang w:val="es-ES"/>
-              </w:rPr>
-              <w:t>editar</w:t>
-            </w:r>
-            <w:r>
-              <w:rPr>
-                <w:lang w:val="es-ES"/>
-              </w:rPr>
-              <w:t xml:space="preserve"> un comentario haciendo uso del formato correcto de la mención (PASA).</w:t>
-            </w:r>
-          </w:p>
-          <w:p>
-            <w:pPr>
-              <w:rPr>
-                <w:lang w:val="es-ES"/>
-              </w:rPr>
-            </w:pPr>
-          </w:p>
-          <w:p>
-            <w:pPr>
-              <w:rPr>
-                <w:lang w:val="es-ES"/>
-              </w:rPr>
-            </w:pPr>
-            <w:r>
-              <w:rPr>
-                <w:lang w:val="es-ES"/>
-              </w:rPr>
-              <w:t xml:space="preserve">Probar mencionar a un usuario al </w:t>
-            </w:r>
-            <w:r>
-              <w:rPr>
-                <w:lang w:val="es-ES"/>
-              </w:rPr>
-              <w:t>chatear</w:t>
-            </w:r>
-            <w:r>
-              <w:rPr>
-                <w:lang w:val="es-ES"/>
-              </w:rPr>
-              <w:t xml:space="preserve"> haciendo uso del formato correcto de la mención (PASA).</w:t>
-            </w:r>
-          </w:p>
-          <w:p>
-            <w:pPr>
-              <w:rPr>
-                <w:lang w:val="es-ES"/>
-              </w:rPr>
-            </w:pPr>
-            <w:r>
-              <w:rPr>
-                <w:lang w:val="es-ES"/>
-              </w:rPr>
-              <w:t xml:space="preserve">Probar mencionar a un foro al </w:t>
-            </w:r>
-            <w:r>
-              <w:rPr>
-                <w:lang w:val="es-ES"/>
-              </w:rPr>
-              <w:t>chatear</w:t>
-            </w:r>
-            <w:r>
-              <w:rPr>
-                <w:lang w:val="es-ES"/>
-              </w:rPr>
-              <w:t xml:space="preserve"> haciendo uso del formato correcto de la mención (PASA).</w:t>
+              <w:t>Probar mencionar a un usuario al editar un post haciendo uso del formato correcto de la mención (PASA).</w:t>
+            </w:r>
+          </w:p>
+          <w:p>
+            <w:pPr>
+              <w:rPr>
+                <w:lang w:val="es-ES"/>
+              </w:rPr>
+            </w:pPr>
+            <w:r>
+              <w:rPr>
+                <w:lang w:val="es-ES"/>
+              </w:rPr>
+              <w:t>Probar mencionar a un foro al editar un post haciendo uso del formato correcto de la mención (PASA).</w:t>
+            </w:r>
+          </w:p>
+          <w:p>
+            <w:pPr>
+              <w:rPr>
+                <w:lang w:val="es-ES"/>
+              </w:rPr>
+            </w:pPr>
+            <w:r>
+              <w:rPr>
+                <w:lang w:val="es-ES"/>
+              </w:rPr>
+              <w:t>Probar mencionar a un usuario al crear un comentario haciendo uso del formato correcto de la mención (PASA).</w:t>
+            </w:r>
+          </w:p>
+          <w:p>
+            <w:pPr>
+              <w:rPr>
+                <w:lang w:val="es-ES"/>
+              </w:rPr>
+            </w:pPr>
+            <w:r>
+              <w:rPr>
+                <w:lang w:val="es-ES"/>
+              </w:rPr>
+              <w:t>Probar mencionar a un foro al crear un comentario haciendo uso del formato correcto de la mención (PASA).</w:t>
+            </w:r>
+          </w:p>
+          <w:p>
+            <w:pPr>
+              <w:rPr>
+                <w:lang w:val="es-ES"/>
+              </w:rPr>
+            </w:pPr>
+            <w:r>
+              <w:rPr>
+                <w:lang w:val="es-ES"/>
+              </w:rPr>
+              <w:t>Probar mencionar a un usuario al editar un comentario haciendo uso del formato correcto de la mención (PASA).</w:t>
+            </w:r>
+          </w:p>
+          <w:p>
+            <w:pPr>
+              <w:rPr>
+                <w:lang w:val="es-ES"/>
+              </w:rPr>
+            </w:pPr>
+            <w:r>
+              <w:rPr>
+                <w:lang w:val="es-ES"/>
+              </w:rPr>
+              <w:t>Probar mencionar a un foro al editar un comentario haciendo uso del formato correcto de la mención (PASA).</w:t>
+            </w:r>
+          </w:p>
+          <w:p>
+            <w:pPr>
+              <w:rPr>
+                <w:lang w:val="es-ES"/>
+              </w:rPr>
+            </w:pPr>
+          </w:p>
+          <w:p>
+            <w:pPr>
+              <w:rPr>
+                <w:lang w:val="es-ES"/>
+              </w:rPr>
+            </w:pPr>
+            <w:r>
+              <w:rPr>
+                <w:lang w:val="es-ES"/>
+              </w:rPr>
+              <w:t>Probar mencionar a un usuario al chatear haciendo uso del formato correcto de la mención (PASA).</w:t>
+            </w:r>
+          </w:p>
+          <w:p>
+            <w:pPr>
+              <w:rPr>
+                <w:lang w:val="es-ES"/>
+              </w:rPr>
+            </w:pPr>
+            <w:r>
+              <w:rPr>
+                <w:lang w:val="es-ES"/>
+              </w:rPr>
+              <w:t>Probar mencionar a un foro al chatear haciendo uso del formato correcto de la mención (PASA).</w:t>
             </w:r>
           </w:p>
           <w:p>

</xml_diff>